<commit_message>
Drobne bledy w pierwszym referacie
</commit_message>
<xml_diff>
--- a/ref/Ref1.docx
+++ b/ref/Ref1.docx
@@ -523,7 +523,23 @@
           <w:sz w:val="28"/>
           <w:szCs w:val="28"/>
         </w:rPr>
-        <w:t xml:space="preserve"> orz wygenerować diagram klas analitycznych</w:t>
+        <w:t xml:space="preserve"> or</w:t>
+      </w:r>
+      <w:r>
+        <w:rPr>
+          <w:rFonts w:ascii="Times New Roman" w:hAnsi="Times New Roman" w:cs="Times New Roman"/>
+          <w:sz w:val="28"/>
+          <w:szCs w:val="28"/>
+        </w:rPr>
+        <w:t>a</w:t>
+      </w:r>
+      <w:r>
+        <w:rPr>
+          <w:rFonts w:ascii="Times New Roman" w:hAnsi="Times New Roman" w:cs="Times New Roman"/>
+          <w:sz w:val="28"/>
+          <w:szCs w:val="28"/>
+        </w:rPr>
+        <w:t>z wygenerować diagram klas analitycznych</w:t>
       </w:r>
       <w:r>
         <w:rPr>

</xml_diff>